<commit_message>
3. udgave af OC0801 opretAfskrivning
Coauthors: Nikolaj
Reviewers: Ingen

ændret pilene i DOM08 afskrivning så afskrivningsmetoden nedarver til afskrivningsmetoderne

Co-Authored-By: Nikolaj Thor Christensen <nikothor@users.noreply.github.com>
</commit_message>
<xml_diff>
--- a/02 Requirements & Analysis/OC0801 opretAfskrivning.docx
+++ b/02 Requirements & Analysis/OC0801 opretAfskrivning.docx
@@ -52,13 +52,7 @@
         <w:rPr>
           <w:lang w:val="da-DK"/>
         </w:rPr>
-        <w:t xml:space="preserve"> </w:t>
-      </w:r>
-      <w:r>
-        <w:rPr>
-          <w:lang w:val="da-DK"/>
-        </w:rPr>
-        <w:t>opretAfskrivning</w:t>
+        <w:t xml:space="preserve"> opretAfskrivning</w:t>
       </w:r>
     </w:p>
     <w:p>
@@ -113,8 +107,12 @@
         </w:rPr>
         <w:t xml:space="preserve"> : </w:t>
       </w:r>
-      <w:bookmarkStart w:id="0" w:name="_GoBack"/>
-      <w:bookmarkEnd w:id="0"/>
+      <w:r>
+        <w:rPr>
+          <w:lang w:val="da-DK"/>
+        </w:rPr>
+        <w:t>afskrivningsmetode</w:t>
+      </w:r>
       <w:r>
         <w:rPr>
           <w:lang w:val="da-DK"/>
@@ -156,25 +154,7 @@
         <w:rPr>
           <w:lang w:val="da-DK"/>
         </w:rPr>
-        <w:t>UC0</w:t>
-      </w:r>
-      <w:r>
-        <w:rPr>
-          <w:lang w:val="da-DK"/>
-        </w:rPr>
-        <w:t>8</w:t>
-      </w:r>
-      <w:r>
-        <w:rPr>
-          <w:lang w:val="da-DK"/>
-        </w:rPr>
-        <w:t xml:space="preserve"> Beregn </w:t>
-      </w:r>
-      <w:r>
-        <w:rPr>
-          <w:lang w:val="da-DK"/>
-        </w:rPr>
-        <w:t>afskrivning</w:t>
+        <w:t>UC08 Beregn afskrivning</w:t>
       </w:r>
     </w:p>
     <w:p>
@@ -241,6 +221,8 @@
         </w:rPr>
         <w:t>h har ingen associationer</w:t>
       </w:r>
+      <w:bookmarkStart w:id="0" w:name="_GoBack"/>
+      <w:bookmarkEnd w:id="0"/>
     </w:p>
     <w:p>
       <w:pPr>

</xml_diff>

<commit_message>
Oprettet og lavet OC0801 og OC0805
1. udgave af OC0801 og OC0805 samt ændringer til DOM08
Coauthors: Nikolaj
Reviewers: Tommy

Co-Authored-By: Nikolaj Thor Christensen <nikothor@users.noreply.github.com>
</commit_message>
<xml_diff>
--- a/02 Requirements & Analysis/OC0801 opretAfskrivning.docx
+++ b/02 Requirements & Analysis/OC0801 opretAfskrivning.docx
@@ -87,37 +87,7 @@
         <w:rPr>
           <w:lang w:val="da-DK"/>
         </w:rPr>
-        <w:t>opretAfskrivning(navn</w:t>
-      </w:r>
-      <w:r>
-        <w:rPr>
-          <w:lang w:val="da-DK"/>
-        </w:rPr>
-        <w:t xml:space="preserve"> : String</w:t>
-      </w:r>
-      <w:r>
-        <w:rPr>
-          <w:lang w:val="da-DK"/>
-        </w:rPr>
-        <w:t>, afskrivningsmetode</w:t>
-      </w:r>
-      <w:r>
-        <w:rPr>
-          <w:lang w:val="da-DK"/>
-        </w:rPr>
-        <w:t xml:space="preserve"> : </w:t>
-      </w:r>
-      <w:r>
-        <w:rPr>
-          <w:lang w:val="da-DK"/>
-        </w:rPr>
-        <w:t>afskrivningsmetode</w:t>
-      </w:r>
-      <w:r>
-        <w:rPr>
-          <w:lang w:val="da-DK"/>
-        </w:rPr>
-        <w:t>)</w:t>
+        <w:t>opretAfskrivning(navn : String, afskrivningsmetode : afskrivningsmetode)</w:t>
       </w:r>
     </w:p>
     <w:p>
@@ -199,7 +169,7 @@
         <w:rPr>
           <w:lang w:val="da-DK"/>
         </w:rPr>
-        <w:t>En høk studerende h eksisterer</w:t>
+        <w:t>En instans h af HØK eksisterer</w:t>
       </w:r>
     </w:p>
     <w:p>
@@ -219,10 +189,8 @@
         <w:rPr>
           <w:lang w:val="da-DK"/>
         </w:rPr>
-        <w:t>h har ingen associationer</w:t>
-      </w:r>
-      <w:bookmarkStart w:id="0" w:name="_GoBack"/>
-      <w:bookmarkEnd w:id="0"/>
+        <w:t>h har ingen associationer til instanser af Afskrivning</w:t>
+      </w:r>
     </w:p>
     <w:p>
       <w:pPr>
@@ -266,7 +234,7 @@
         <w:rPr>
           <w:lang w:val="da-DK"/>
         </w:rPr>
-        <w:t>nyAfskrivning oprettet</w:t>
+        <w:t>En instans nyAfskrivning af Afskrivning blev oprettet</w:t>
       </w:r>
     </w:p>
     <w:p>
@@ -286,7 +254,7 @@
         <w:rPr>
           <w:lang w:val="da-DK"/>
         </w:rPr>
-        <w:t>nyAfskrivning har navn</w:t>
+        <w:t>nyAfskrivning.navn blev sat til navn</w:t>
       </w:r>
     </w:p>
     <w:p>
@@ -306,7 +274,7 @@
         <w:rPr>
           <w:lang w:val="da-DK"/>
         </w:rPr>
-        <w:t>nyAfskrivning har afskrivnings metode</w:t>
+        <w:t>nyAfskrivning blev sat til at blive beregnet med afskrivningsmetode</w:t>
       </w:r>
     </w:p>
     <w:p>
@@ -326,8 +294,44 @@
         <w:rPr>
           <w:lang w:val="da-DK"/>
         </w:rPr>
-        <w:t>nyAfskrivning klar til værdi indtastelse</w:t>
-      </w:r>
+        <w:t>nyAfskrivning.afskrivningsværdi blev sat til 0</w:t>
+      </w:r>
+    </w:p>
+    <w:p>
+      <w:pPr>
+        <w:pStyle w:val="ListParagraph"/>
+        <w:numPr>
+          <w:ilvl w:val="0"/>
+          <w:numId w:val="1"/>
+        </w:numPr>
+        <w:rPr>
+          <w:b/>
+          <w:bCs/>
+          <w:lang w:val="da-DK"/>
+        </w:rPr>
+      </w:pPr>
+      <w:r>
+        <w:rPr>
+          <w:lang w:val="da-DK"/>
+        </w:rPr>
+        <w:t>h blev sat til at aflæse nyAfskrivning</w:t>
+      </w:r>
+    </w:p>
+    <w:p>
+      <w:pPr>
+        <w:rPr>
+          <w:lang w:val="da-DK"/>
+        </w:rPr>
+      </w:pPr>
+    </w:p>
+    <w:p>
+      <w:pPr>
+        <w:rPr>
+          <w:lang w:val="da-DK"/>
+        </w:rPr>
+      </w:pPr>
+      <w:bookmarkStart w:id="0" w:name="_GoBack"/>
+      <w:bookmarkEnd w:id="0"/>
     </w:p>
     <w:p>
       <w:pPr>

</xml_diff>